<commit_message>
Fix naming issues into how to install file
Those naming issues happens because github change the master for the name
</commit_message>
<xml_diff>
--- a/How to Install.docx
+++ b/How to Install.docx
@@ -181,84 +181,23 @@
           <w:sz w:val="24"/>
           <w:szCs w:val="24"/>
         </w:rPr>
-        <w:t>A</w:t>
-      </w:r>
-      <w:r>
-        <w:rPr>
-          <w:sz w:val="24"/>
-          <w:szCs w:val="24"/>
-        </w:rPr>
-        <w:t>dd-</w:t>
-      </w:r>
-      <w:r>
-        <w:rPr>
-          <w:sz w:val="24"/>
-          <w:szCs w:val="24"/>
-        </w:rPr>
-        <w:t>I</w:t>
-      </w:r>
-      <w:r>
-        <w:rPr>
-          <w:sz w:val="24"/>
-          <w:szCs w:val="24"/>
-        </w:rPr>
-        <w:t>n</w:t>
-      </w:r>
-      <w:r>
-        <w:rPr>
-          <w:sz w:val="24"/>
-          <w:szCs w:val="24"/>
-        </w:rPr>
-        <w:t>s</w:t>
-      </w:r>
-      <w:r>
-        <w:rPr>
-          <w:sz w:val="24"/>
-          <w:szCs w:val="24"/>
-        </w:rPr>
-        <w:t xml:space="preserve"> file of the </w:t>
-      </w:r>
-      <w:r>
-        <w:rPr>
-          <w:sz w:val="24"/>
-          <w:szCs w:val="24"/>
-        </w:rPr>
         <w:t>“</w:t>
       </w:r>
-      <w:r>
-        <w:rPr>
-          <w:sz w:val="24"/>
-          <w:szCs w:val="24"/>
-        </w:rPr>
-        <w:t>Helix</w:t>
-      </w:r>
-      <w:r>
-        <w:rPr>
-          <w:sz w:val="24"/>
-          <w:szCs w:val="24"/>
-        </w:rPr>
-        <w:t xml:space="preserve"> </w:t>
-      </w:r>
-      <w:r>
-        <w:rPr>
-          <w:sz w:val="24"/>
-          <w:szCs w:val="24"/>
-        </w:rPr>
-        <w:t>Advance</w:t>
-      </w:r>
-      <w:r>
-        <w:rPr>
-          <w:sz w:val="24"/>
-          <w:szCs w:val="24"/>
-        </w:rPr>
-        <w:t xml:space="preserve"> </w:t>
-      </w:r>
-      <w:r>
-        <w:rPr>
-          <w:sz w:val="24"/>
-          <w:szCs w:val="24"/>
-        </w:rPr>
-        <w:t>Command</w:t>
+      <w:proofErr w:type="spellStart"/>
+      <w:r>
+        <w:rPr>
+          <w:sz w:val="24"/>
+          <w:szCs w:val="24"/>
+        </w:rPr>
+        <w:t>HelixGenerator_advanced</w:t>
+      </w:r>
+      <w:proofErr w:type="spellEnd"/>
+      <w:r>
+        <w:rPr>
+          <w:sz w:val="24"/>
+          <w:szCs w:val="24"/>
+        </w:rPr>
+        <w:t>-master</w:t>
       </w:r>
       <w:r>
         <w:rPr>
@@ -266,6 +205,13 @@
           <w:szCs w:val="24"/>
         </w:rPr>
         <w:t>” folder</w:t>
+      </w:r>
+      <w:r>
+        <w:rPr>
+          <w:sz w:val="24"/>
+          <w:szCs w:val="24"/>
+        </w:rPr>
+        <w:t xml:space="preserve"> you downloaded</w:t>
       </w:r>
     </w:p>
     <w:p>
@@ -604,49 +550,7 @@
           <w:szCs w:val="24"/>
         </w:rPr>
         <w:lastRenderedPageBreak/>
-        <w:t xml:space="preserve">Install the </w:t>
-      </w:r>
-      <w:r>
-        <w:rPr>
-          <w:sz w:val="24"/>
-          <w:szCs w:val="24"/>
-        </w:rPr>
-        <w:t>Add-Ins</w:t>
-      </w:r>
-      <w:r>
-        <w:rPr>
-          <w:sz w:val="24"/>
-          <w:szCs w:val="24"/>
-        </w:rPr>
-        <w:t xml:space="preserve"> by copying the whole directory of the </w:t>
-      </w:r>
-      <w:r>
-        <w:rPr>
-          <w:sz w:val="24"/>
-          <w:szCs w:val="24"/>
-        </w:rPr>
-        <w:t xml:space="preserve">“Helix Advance Generator” </w:t>
-      </w:r>
-      <w:r>
-        <w:rPr>
-          <w:sz w:val="24"/>
-          <w:szCs w:val="24"/>
-        </w:rPr>
-        <w:t xml:space="preserve">folder to the dedicated </w:t>
-      </w:r>
-      <w:r>
-        <w:rPr>
-          <w:sz w:val="24"/>
-          <w:szCs w:val="24"/>
-        </w:rPr>
-        <w:t>Add-Ins</w:t>
-      </w:r>
-      <w:r>
-        <w:rPr>
-          <w:sz w:val="24"/>
-          <w:szCs w:val="24"/>
-        </w:rPr>
-        <w:t xml:space="preserve"> folder at Fusion 360:</w:t>
+        <w:t>Install the Add-Ins by copying the whole directory of the “Helix Advance Generator” folder to the dedicated Add-Ins folder at Fusion 360:</w:t>
       </w:r>
     </w:p>
     <w:p>
@@ -675,14 +579,44 @@
           <w:sz w:val="24"/>
           <w:szCs w:val="24"/>
         </w:rPr>
-        <w:t xml:space="preserve"> is how to find the directory you’re supposed to copy the “Helix Advance Generator” folder</w:t>
-      </w:r>
-      <w:r>
-        <w:rPr>
-          <w:sz w:val="24"/>
-          <w:szCs w:val="24"/>
-        </w:rPr>
-        <w:t>. (Should be a bit different on your computer)</w:t>
+        <w:t xml:space="preserve"> is how to find the directory you’re supposed to copy the “</w:t>
+      </w:r>
+      <w:proofErr w:type="spellStart"/>
+      <w:r>
+        <w:rPr>
+          <w:sz w:val="24"/>
+          <w:szCs w:val="24"/>
+        </w:rPr>
+        <w:t>HelixGenerator_advanced</w:t>
+      </w:r>
+      <w:proofErr w:type="spellEnd"/>
+      <w:r>
+        <w:rPr>
+          <w:sz w:val="24"/>
+          <w:szCs w:val="24"/>
+        </w:rPr>
+        <w:t>-master</w:t>
+      </w:r>
+      <w:r>
+        <w:rPr>
+          <w:sz w:val="24"/>
+          <w:szCs w:val="24"/>
+        </w:rPr>
+        <w:t>” folder</w:t>
+      </w:r>
+      <w:r>
+        <w:rPr>
+          <w:sz w:val="24"/>
+          <w:szCs w:val="24"/>
+        </w:rPr>
+        <w:t xml:space="preserve">. </w:t>
+      </w:r>
+      <w:r>
+        <w:rPr>
+          <w:sz w:val="20"/>
+          <w:szCs w:val="20"/>
+        </w:rPr>
+        <w:t>(Should be a bit different on your computer)</w:t>
       </w:r>
     </w:p>
     <w:p>
@@ -981,6 +915,13 @@
           <w:szCs w:val="24"/>
         </w:rPr>
       </w:pPr>
+      <w:r>
+        <w:rPr>
+          <w:sz w:val="24"/>
+          <w:szCs w:val="24"/>
+        </w:rPr>
+        <w:t>You can rename the folder name</w:t>
+      </w:r>
     </w:p>
     <w:p>
       <w:pPr>
@@ -1058,22 +999,20 @@
     <w:p>
       <w:pPr>
         <w:pStyle w:val="ListParagraph"/>
-        <w:ind w:left="709"/>
-        <w:rPr>
-          <w:sz w:val="24"/>
-          <w:szCs w:val="24"/>
-        </w:rPr>
-      </w:pPr>
-      <w:proofErr w:type="gramStart"/>
+        <w:ind w:left="567"/>
+        <w:rPr>
+          <w:sz w:val="24"/>
+          <w:szCs w:val="24"/>
+        </w:rPr>
+      </w:pPr>
       <w:r>
         <w:rPr>
           <w:sz w:val="24"/>
           <w:szCs w:val="24"/>
         </w:rPr>
         <w:lastRenderedPageBreak/>
-        <w:t>now</w:t>
-      </w:r>
-      <w:proofErr w:type="gramEnd"/>
+        <w:t>Now</w:t>
+      </w:r>
       <w:r>
         <w:rPr>
           <w:sz w:val="24"/>
@@ -1093,21 +1032,7 @@
           <w:sz w:val="24"/>
           <w:szCs w:val="24"/>
         </w:rPr>
-        <w:t xml:space="preserve">into </w:t>
-      </w:r>
-      <w:r>
-        <w:rPr>
-          <w:sz w:val="24"/>
-          <w:szCs w:val="24"/>
-        </w:rPr>
-        <w:t>Add-Ins</w:t>
-      </w:r>
-      <w:r>
-        <w:rPr>
-          <w:sz w:val="24"/>
-          <w:szCs w:val="24"/>
-        </w:rPr>
-        <w:t xml:space="preserve"> window as shown above in press “Run”, and “run on </w:t>
+        <w:t xml:space="preserve">into Add-Ins window as shown above in press “Run”, and “run on </w:t>
       </w:r>
       <w:proofErr w:type="spellStart"/>
       <w:r>
@@ -1135,6 +1060,7 @@
           <w:szCs w:val="24"/>
         </w:rPr>
       </w:pPr>
+      <w:bookmarkStart w:id="0" w:name="_GoBack"/>
       <w:r>
         <w:rPr>
           <w:noProof/>
@@ -1143,13 +1069,95 @@
         <mc:AlternateContent>
           <mc:Choice Requires="wps">
             <w:drawing>
-              <wp:anchor distT="0" distB="0" distL="114300" distR="114300" simplePos="0" relativeHeight="251665408" behindDoc="0" locked="0" layoutInCell="1" allowOverlap="1" wp14:anchorId="335D7D9A" wp14:editId="24A84088">
+              <wp:anchor distT="0" distB="0" distL="114300" distR="114300" simplePos="0" relativeHeight="251667456" behindDoc="0" locked="0" layoutInCell="1" allowOverlap="1" wp14:anchorId="47D85A99" wp14:editId="5218681D">
                 <wp:simplePos x="0" y="0"/>
                 <wp:positionH relativeFrom="column">
-                  <wp:posOffset>3589517</wp:posOffset>
+                  <wp:posOffset>3016250</wp:posOffset>
                 </wp:positionH>
                 <wp:positionV relativeFrom="paragraph">
-                  <wp:posOffset>2712775</wp:posOffset>
+                  <wp:posOffset>2568575</wp:posOffset>
+                </wp:positionV>
+                <wp:extent cx="826135" cy="222250"/>
+                <wp:effectExtent l="0" t="0" r="12065" b="25400"/>
+                <wp:wrapNone/>
+                <wp:docPr id="10" name="Oval 10"/>
+                <wp:cNvGraphicFramePr/>
+                <a:graphic xmlns:a="http://schemas.openxmlformats.org/drawingml/2006/main">
+                  <a:graphicData uri="http://schemas.microsoft.com/office/word/2010/wordprocessingShape">
+                    <wps:wsp>
+                      <wps:cNvSpPr/>
+                      <wps:spPr>
+                        <a:xfrm>
+                          <a:off x="0" y="0"/>
+                          <a:ext cx="826135" cy="222250"/>
+                        </a:xfrm>
+                        <a:prstGeom prst="ellipse">
+                          <a:avLst/>
+                        </a:prstGeom>
+                        <a:noFill/>
+                        <a:ln>
+                          <a:solidFill>
+                            <a:srgbClr val="FF0000"/>
+                          </a:solidFill>
+                        </a:ln>
+                      </wps:spPr>
+                      <wps:style>
+                        <a:lnRef idx="2">
+                          <a:schemeClr val="accent1">
+                            <a:shade val="50000"/>
+                          </a:schemeClr>
+                        </a:lnRef>
+                        <a:fillRef idx="1">
+                          <a:schemeClr val="accent1"/>
+                        </a:fillRef>
+                        <a:effectRef idx="0">
+                          <a:schemeClr val="accent1"/>
+                        </a:effectRef>
+                        <a:fontRef idx="minor">
+                          <a:schemeClr val="lt1"/>
+                        </a:fontRef>
+                      </wps:style>
+                      <wps:bodyPr rot="0" spcFirstLastPara="0" vertOverflow="overflow" horzOverflow="overflow" vert="horz" wrap="square" lIns="91440" tIns="45720" rIns="91440" bIns="45720" numCol="1" spcCol="0" rtlCol="0" fromWordArt="0" anchor="ctr" anchorCtr="0" forceAA="0" compatLnSpc="1">
+                        <a:prstTxWarp prst="textNoShape">
+                          <a:avLst/>
+                        </a:prstTxWarp>
+                        <a:noAutofit/>
+                      </wps:bodyPr>
+                    </wps:wsp>
+                  </a:graphicData>
+                </a:graphic>
+                <wp14:sizeRelH relativeFrom="margin">
+                  <wp14:pctWidth>0</wp14:pctWidth>
+                </wp14:sizeRelH>
+                <wp14:sizeRelV relativeFrom="margin">
+                  <wp14:pctHeight>0</wp14:pctHeight>
+                </wp14:sizeRelV>
+              </wp:anchor>
+            </w:drawing>
+          </mc:Choice>
+          <mc:Fallback>
+            <w:pict>
+              <v:oval id="Oval 10" o:spid="_x0000_s1026" style="position:absolute;margin-left:237.5pt;margin-top:202.25pt;width:65.05pt;height:17.5pt;z-index:251667456;visibility:visible;mso-wrap-style:square;mso-width-percent:0;mso-height-percent:0;mso-wrap-distance-left:9pt;mso-wrap-distance-top:0;mso-wrap-distance-right:9pt;mso-wrap-distance-bottom:0;mso-position-horizontal:absolute;mso-position-horizontal-relative:text;mso-position-vertical:absolute;mso-position-vertical-relative:text;mso-width-percent:0;mso-height-percent:0;mso-width-relative:margin;mso-height-relative:margin;v-text-anchor:middle" o:gfxdata="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" filled="f" strokecolor="red" strokeweight="2pt"/>
+            </w:pict>
+          </mc:Fallback>
+        </mc:AlternateContent>
+      </w:r>
+      <w:bookmarkEnd w:id="0"/>
+      <w:r>
+        <w:rPr>
+          <w:noProof/>
+          <w:lang w:eastAsia="en-AU"/>
+        </w:rPr>
+        <mc:AlternateContent>
+          <mc:Choice Requires="wps">
+            <w:drawing>
+              <wp:anchor distT="0" distB="0" distL="114300" distR="114300" simplePos="0" relativeHeight="251665408" behindDoc="0" locked="0" layoutInCell="1" allowOverlap="1" wp14:anchorId="5BAEC956" wp14:editId="5B6EE1C6">
+                <wp:simplePos x="0" y="0"/>
+                <wp:positionH relativeFrom="column">
+                  <wp:posOffset>3589020</wp:posOffset>
+                </wp:positionH>
+                <wp:positionV relativeFrom="paragraph">
+                  <wp:posOffset>2378765</wp:posOffset>
                 </wp:positionV>
                 <wp:extent cx="755015" cy="238539"/>
                 <wp:effectExtent l="0" t="0" r="26035" b="28575"/>
@@ -1211,88 +1219,7 @@
           </mc:Choice>
           <mc:Fallback>
             <w:pict>
-              <v:oval id="Oval 9" o:spid="_x0000_s1026" style="position:absolute;margin-left:282.65pt;margin-top:213.6pt;width:59.45pt;height:18.8pt;z-index:251665408;visibility:visible;mso-wrap-style:square;mso-width-percent:0;mso-height-percent:0;mso-wrap-distance-left:9pt;mso-wrap-distance-top:0;mso-wrap-distance-right:9pt;mso-wrap-distance-bottom:0;mso-position-horizontal:absolute;mso-position-horizontal-relative:text;mso-position-vertical:absolute;mso-position-vertical-relative:text;mso-width-percent:0;mso-height-percent:0;mso-width-relative:margin;mso-height-relative:margin;v-text-anchor:middle" o:gfxdata="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" filled="f" strokecolor="red" strokeweight="2pt"/>
-            </w:pict>
-          </mc:Fallback>
-        </mc:AlternateContent>
-      </w:r>
-      <w:r>
-        <w:rPr>
-          <w:noProof/>
-          <w:lang w:eastAsia="en-AU"/>
-        </w:rPr>
-        <mc:AlternateContent>
-          <mc:Choice Requires="wps">
-            <w:drawing>
-              <wp:anchor distT="0" distB="0" distL="114300" distR="114300" simplePos="0" relativeHeight="251667456" behindDoc="0" locked="0" layoutInCell="1" allowOverlap="1" wp14:anchorId="7550C853" wp14:editId="3722211F">
-                <wp:simplePos x="0" y="0"/>
-                <wp:positionH relativeFrom="column">
-                  <wp:posOffset>3016747</wp:posOffset>
-                </wp:positionH>
-                <wp:positionV relativeFrom="paragraph">
-                  <wp:posOffset>2951038</wp:posOffset>
-                </wp:positionV>
-                <wp:extent cx="826466" cy="222637"/>
-                <wp:effectExtent l="0" t="0" r="12065" b="25400"/>
-                <wp:wrapNone/>
-                <wp:docPr id="10" name="Oval 10"/>
-                <wp:cNvGraphicFramePr/>
-                <a:graphic xmlns:a="http://schemas.openxmlformats.org/drawingml/2006/main">
-                  <a:graphicData uri="http://schemas.microsoft.com/office/word/2010/wordprocessingShape">
-                    <wps:wsp>
-                      <wps:cNvSpPr/>
-                      <wps:spPr>
-                        <a:xfrm>
-                          <a:off x="0" y="0"/>
-                          <a:ext cx="826466" cy="222637"/>
-                        </a:xfrm>
-                        <a:prstGeom prst="ellipse">
-                          <a:avLst/>
-                        </a:prstGeom>
-                        <a:noFill/>
-                        <a:ln>
-                          <a:solidFill>
-                            <a:srgbClr val="FF0000"/>
-                          </a:solidFill>
-                        </a:ln>
-                      </wps:spPr>
-                      <wps:style>
-                        <a:lnRef idx="2">
-                          <a:schemeClr val="accent1">
-                            <a:shade val="50000"/>
-                          </a:schemeClr>
-                        </a:lnRef>
-                        <a:fillRef idx="1">
-                          <a:schemeClr val="accent1"/>
-                        </a:fillRef>
-                        <a:effectRef idx="0">
-                          <a:schemeClr val="accent1"/>
-                        </a:effectRef>
-                        <a:fontRef idx="minor">
-                          <a:schemeClr val="lt1"/>
-                        </a:fontRef>
-                      </wps:style>
-                      <wps:bodyPr rot="0" spcFirstLastPara="0" vertOverflow="overflow" horzOverflow="overflow" vert="horz" wrap="square" lIns="91440" tIns="45720" rIns="91440" bIns="45720" numCol="1" spcCol="0" rtlCol="0" fromWordArt="0" anchor="ctr" anchorCtr="0" forceAA="0" compatLnSpc="1">
-                        <a:prstTxWarp prst="textNoShape">
-                          <a:avLst/>
-                        </a:prstTxWarp>
-                        <a:noAutofit/>
-                      </wps:bodyPr>
-                    </wps:wsp>
-                  </a:graphicData>
-                </a:graphic>
-                <wp14:sizeRelH relativeFrom="margin">
-                  <wp14:pctWidth>0</wp14:pctWidth>
-                </wp14:sizeRelH>
-                <wp14:sizeRelV relativeFrom="margin">
-                  <wp14:pctHeight>0</wp14:pctHeight>
-                </wp14:sizeRelV>
-              </wp:anchor>
-            </w:drawing>
-          </mc:Choice>
-          <mc:Fallback>
-            <w:pict>
-              <v:oval id="Oval 10" o:spid="_x0000_s1026" style="position:absolute;margin-left:237.55pt;margin-top:232.35pt;width:65.1pt;height:17.55pt;z-index:251667456;visibility:visible;mso-wrap-style:square;mso-width-percent:0;mso-height-percent:0;mso-wrap-distance-left:9pt;mso-wrap-distance-top:0;mso-wrap-distance-right:9pt;mso-wrap-distance-bottom:0;mso-position-horizontal:absolute;mso-position-horizontal-relative:text;mso-position-vertical:absolute;mso-position-vertical-relative:text;mso-width-percent:0;mso-height-percent:0;mso-width-relative:margin;mso-height-relative:margin;v-text-anchor:middle" o:gfxdata="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" filled="f" strokecolor="red" strokeweight="2pt"/>
+              <v:oval id="Oval 9" o:spid="_x0000_s1026" style="position:absolute;margin-left:282.6pt;margin-top:187.3pt;width:59.45pt;height:18.8pt;z-index:251665408;visibility:visible;mso-wrap-style:square;mso-width-percent:0;mso-height-percent:0;mso-wrap-distance-left:9pt;mso-wrap-distance-top:0;mso-wrap-distance-right:9pt;mso-wrap-distance-bottom:0;mso-position-horizontal:absolute;mso-position-horizontal-relative:text;mso-position-vertical:absolute;mso-position-vertical-relative:text;mso-width-percent:0;mso-height-percent:0;mso-width-relative:margin;mso-height-relative:margin;v-text-anchor:middle" o:gfxdata="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" filled="f" strokecolor="red" strokeweight="2pt"/>
             </w:pict>
           </mc:Fallback>
         </mc:AlternateContent>
@@ -1389,8 +1316,6 @@
         </w:rPr>
         <w:t xml:space="preserve">Just </w:t>
       </w:r>
-      <w:bookmarkStart w:id="0" w:name="_GoBack"/>
-      <w:bookmarkEnd w:id="0"/>
       <w:r>
         <w:rPr>
           <w:sz w:val="24"/>

</xml_diff>